<commit_message>
Updated Web API with working POST request to api/customers and CreateAccountActivity in Mobile Application with ability to register.
</commit_message>
<xml_diff>
--- a/Documents/Minutes/PRCS252 - Meeting 6 (Sprint 2) - Minutes.docx
+++ b/Documents/Minutes/PRCS252 - Meeting 6 (Sprint 2) - Minutes.docx
@@ -152,8 +152,6 @@
         </w:rPr>
         <w:t xml:space="preserve">Location: </w:t>
       </w:r>
-      <w:bookmarkStart w:id="0" w:name="_GoBack"/>
-      <w:bookmarkEnd w:id="0"/>
     </w:p>
     <w:p>
       <w:pPr>
@@ -235,8 +233,208 @@
       </w:r>
     </w:p>
     <w:p>
-      <w:r>
-        <w:tab/>
+      <w:pPr>
+        <w:pStyle w:val="ListParagraph"/>
+        <w:numPr>
+          <w:ilvl w:val="0"/>
+          <w:numId w:val="9"/>
+        </w:numPr>
+      </w:pPr>
+      <w:r>
+        <w:t>William Butler:</w:t>
+      </w:r>
+    </w:p>
+    <w:p>
+      <w:pPr>
+        <w:pStyle w:val="ListParagraph"/>
+        <w:numPr>
+          <w:ilvl w:val="1"/>
+          <w:numId w:val="9"/>
+        </w:numPr>
+      </w:pPr>
+    </w:p>
+    <w:p>
+      <w:pPr>
+        <w:pStyle w:val="ListParagraph"/>
+        <w:ind w:left="1080"/>
+      </w:pPr>
+    </w:p>
+    <w:p>
+      <w:pPr>
+        <w:pStyle w:val="ListParagraph"/>
+        <w:numPr>
+          <w:ilvl w:val="0"/>
+          <w:numId w:val="9"/>
+        </w:numPr>
+      </w:pPr>
+      <w:r>
+        <w:t>Goel Biju</w:t>
+      </w:r>
+      <w:r>
+        <w:t>:</w:t>
+      </w:r>
+    </w:p>
+    <w:p>
+      <w:pPr>
+        <w:pStyle w:val="ListParagraph"/>
+        <w:numPr>
+          <w:ilvl w:val="1"/>
+          <w:numId w:val="9"/>
+        </w:numPr>
+      </w:pPr>
+    </w:p>
+    <w:p>
+      <w:pPr>
+        <w:pStyle w:val="ListParagraph"/>
+      </w:pPr>
+    </w:p>
+    <w:p>
+      <w:pPr>
+        <w:pStyle w:val="ListParagraph"/>
+        <w:numPr>
+          <w:ilvl w:val="0"/>
+          <w:numId w:val="9"/>
+        </w:numPr>
+      </w:pPr>
+      <w:r>
+        <w:t>Vincent Castellani</w:t>
+      </w:r>
+      <w:r>
+        <w:t>:</w:t>
+      </w:r>
+    </w:p>
+    <w:p>
+      <w:pPr>
+        <w:pStyle w:val="ListParagraph"/>
+        <w:numPr>
+          <w:ilvl w:val="1"/>
+          <w:numId w:val="9"/>
+        </w:numPr>
+      </w:pPr>
+    </w:p>
+    <w:p>
+      <w:pPr>
+        <w:pStyle w:val="ListParagraph"/>
+      </w:pPr>
+    </w:p>
+    <w:p>
+      <w:pPr>
+        <w:pStyle w:val="ListParagraph"/>
+        <w:numPr>
+          <w:ilvl w:val="0"/>
+          <w:numId w:val="9"/>
+        </w:numPr>
+      </w:pPr>
+      <w:r>
+        <w:t xml:space="preserve">Andrew </w:t>
+      </w:r>
+      <w:proofErr w:type="spellStart"/>
+      <w:r>
+        <w:t>Bellas</w:t>
+      </w:r>
+      <w:proofErr w:type="spellEnd"/>
+      <w:r>
+        <w:t>:</w:t>
+      </w:r>
+    </w:p>
+    <w:p>
+      <w:pPr>
+        <w:pStyle w:val="ListParagraph"/>
+        <w:numPr>
+          <w:ilvl w:val="1"/>
+          <w:numId w:val="9"/>
+        </w:numPr>
+      </w:pPr>
+    </w:p>
+    <w:p/>
+    <w:p/>
+    <w:p/>
+    <w:p/>
+    <w:p>
+      <w:r>
+        <w:lastRenderedPageBreak/>
+        <w:t>• Cognitive walkthrough</w:t>
+      </w:r>
+      <w:r>
+        <w:t xml:space="preserve"> </w:t>
+      </w:r>
+      <w:r>
+        <w:t xml:space="preserve">– related documents have been placed </w:t>
+      </w:r>
+      <w:r>
+        <w:t>on the Git repository</w:t>
+      </w:r>
+      <w:r>
+        <w:t xml:space="preserve">. This </w:t>
+      </w:r>
+      <w:r>
+        <w:t>includes:</w:t>
+      </w:r>
+      <w:r>
+        <w:t xml:space="preserve"> </w:t>
+      </w:r>
+    </w:p>
+    <w:p>
+      <w:pPr>
+        <w:pStyle w:val="ListParagraph"/>
+        <w:numPr>
+          <w:ilvl w:val="0"/>
+          <w:numId w:val="9"/>
+        </w:numPr>
+      </w:pPr>
+      <w:r>
+        <w:t>risk analysis</w:t>
+      </w:r>
+      <w:r>
+        <w:t>,</w:t>
+      </w:r>
+    </w:p>
+    <w:p>
+      <w:pPr>
+        <w:pStyle w:val="ListParagraph"/>
+        <w:numPr>
+          <w:ilvl w:val="0"/>
+          <w:numId w:val="9"/>
+        </w:numPr>
+      </w:pPr>
+      <w:r>
+        <w:t xml:space="preserve">feedback </w:t>
+      </w:r>
+      <w:r>
+        <w:t>analysis</w:t>
+      </w:r>
+    </w:p>
+    <w:p>
+      <w:pPr>
+        <w:pStyle w:val="ListParagraph"/>
+        <w:numPr>
+          <w:ilvl w:val="0"/>
+          <w:numId w:val="9"/>
+        </w:numPr>
+      </w:pPr>
+    </w:p>
+    <w:p/>
+    <w:p>
+      <w:r>
+        <w:t>• The mobile application has been developed up to the GET request which will pull data from the database via the Web API.</w:t>
+      </w:r>
+    </w:p>
+    <w:p>
+      <w:r>
+        <w:t>• The website application has the HTML, CSS and JavaScript placed into the ASP.NET MVC application.</w:t>
+      </w:r>
+    </w:p>
+    <w:p>
+      <w:r>
+        <w:t xml:space="preserve">• The desktop application has GUI for login and foundation code for </w:t>
+      </w:r>
+      <w:r>
+        <w:t>input, however,</w:t>
+      </w:r>
+      <w:bookmarkStart w:id="0" w:name="_GoBack"/>
+      <w:bookmarkEnd w:id="0"/>
+      <w:r>
+        <w:t xml:space="preserve"> the desktop application requires an API connection implemented for future development in sprints.</w:t>
       </w:r>
     </w:p>
     <w:sectPr>
@@ -987,6 +1185,155 @@
     </w:lvl>
   </w:abstractNum>
   <w:abstractNum w:abstractNumId="7" w15:restartNumberingAfterBreak="0">
+    <w:nsid w:val="6DFD63AF"/>
+    <w:multiLevelType w:val="multilevel"/>
+    <w:tmpl w:val="D3FC238E"/>
+    <w:lvl w:ilvl="0">
+      <w:start w:val="1"/>
+      <w:numFmt w:val="bullet"/>
+      <w:lvlText w:val=""/>
+      <w:lvlJc w:val="left"/>
+      <w:pPr>
+        <w:tabs>
+          <w:tab w:val="num" w:pos="720"/>
+        </w:tabs>
+        <w:ind w:left="720" w:hanging="360"/>
+      </w:pPr>
+      <w:rPr>
+        <w:rFonts w:ascii="Symbol" w:hAnsi="Symbol" w:hint="default"/>
+        <w:sz w:val="20"/>
+      </w:rPr>
+    </w:lvl>
+    <w:lvl w:ilvl="1" w:tentative="1">
+      <w:start w:val="1"/>
+      <w:numFmt w:val="bullet"/>
+      <w:lvlText w:val="o"/>
+      <w:lvlJc w:val="left"/>
+      <w:pPr>
+        <w:tabs>
+          <w:tab w:val="num" w:pos="1440"/>
+        </w:tabs>
+        <w:ind w:left="1440" w:hanging="360"/>
+      </w:pPr>
+      <w:rPr>
+        <w:rFonts w:ascii="Courier New" w:hAnsi="Courier New" w:hint="default"/>
+        <w:sz w:val="20"/>
+      </w:rPr>
+    </w:lvl>
+    <w:lvl w:ilvl="2" w:tentative="1">
+      <w:start w:val="1"/>
+      <w:numFmt w:val="bullet"/>
+      <w:lvlText w:val=""/>
+      <w:lvlJc w:val="left"/>
+      <w:pPr>
+        <w:tabs>
+          <w:tab w:val="num" w:pos="2160"/>
+        </w:tabs>
+        <w:ind w:left="2160" w:hanging="360"/>
+      </w:pPr>
+      <w:rPr>
+        <w:rFonts w:ascii="Wingdings" w:hAnsi="Wingdings" w:hint="default"/>
+        <w:sz w:val="20"/>
+      </w:rPr>
+    </w:lvl>
+    <w:lvl w:ilvl="3" w:tentative="1">
+      <w:start w:val="1"/>
+      <w:numFmt w:val="bullet"/>
+      <w:lvlText w:val=""/>
+      <w:lvlJc w:val="left"/>
+      <w:pPr>
+        <w:tabs>
+          <w:tab w:val="num" w:pos="2880"/>
+        </w:tabs>
+        <w:ind w:left="2880" w:hanging="360"/>
+      </w:pPr>
+      <w:rPr>
+        <w:rFonts w:ascii="Wingdings" w:hAnsi="Wingdings" w:hint="default"/>
+        <w:sz w:val="20"/>
+      </w:rPr>
+    </w:lvl>
+    <w:lvl w:ilvl="4" w:tentative="1">
+      <w:start w:val="1"/>
+      <w:numFmt w:val="bullet"/>
+      <w:lvlText w:val=""/>
+      <w:lvlJc w:val="left"/>
+      <w:pPr>
+        <w:tabs>
+          <w:tab w:val="num" w:pos="3600"/>
+        </w:tabs>
+        <w:ind w:left="3600" w:hanging="360"/>
+      </w:pPr>
+      <w:rPr>
+        <w:rFonts w:ascii="Wingdings" w:hAnsi="Wingdings" w:hint="default"/>
+        <w:sz w:val="20"/>
+      </w:rPr>
+    </w:lvl>
+    <w:lvl w:ilvl="5" w:tentative="1">
+      <w:start w:val="1"/>
+      <w:numFmt w:val="bullet"/>
+      <w:lvlText w:val=""/>
+      <w:lvlJc w:val="left"/>
+      <w:pPr>
+        <w:tabs>
+          <w:tab w:val="num" w:pos="4320"/>
+        </w:tabs>
+        <w:ind w:left="4320" w:hanging="360"/>
+      </w:pPr>
+      <w:rPr>
+        <w:rFonts w:ascii="Wingdings" w:hAnsi="Wingdings" w:hint="default"/>
+        <w:sz w:val="20"/>
+      </w:rPr>
+    </w:lvl>
+    <w:lvl w:ilvl="6" w:tentative="1">
+      <w:start w:val="1"/>
+      <w:numFmt w:val="bullet"/>
+      <w:lvlText w:val=""/>
+      <w:lvlJc w:val="left"/>
+      <w:pPr>
+        <w:tabs>
+          <w:tab w:val="num" w:pos="5040"/>
+        </w:tabs>
+        <w:ind w:left="5040" w:hanging="360"/>
+      </w:pPr>
+      <w:rPr>
+        <w:rFonts w:ascii="Wingdings" w:hAnsi="Wingdings" w:hint="default"/>
+        <w:sz w:val="20"/>
+      </w:rPr>
+    </w:lvl>
+    <w:lvl w:ilvl="7" w:tentative="1">
+      <w:start w:val="1"/>
+      <w:numFmt w:val="bullet"/>
+      <w:lvlText w:val=""/>
+      <w:lvlJc w:val="left"/>
+      <w:pPr>
+        <w:tabs>
+          <w:tab w:val="num" w:pos="5760"/>
+        </w:tabs>
+        <w:ind w:left="5760" w:hanging="360"/>
+      </w:pPr>
+      <w:rPr>
+        <w:rFonts w:ascii="Wingdings" w:hAnsi="Wingdings" w:hint="default"/>
+        <w:sz w:val="20"/>
+      </w:rPr>
+    </w:lvl>
+    <w:lvl w:ilvl="8" w:tentative="1">
+      <w:start w:val="1"/>
+      <w:numFmt w:val="bullet"/>
+      <w:lvlText w:val=""/>
+      <w:lvlJc w:val="left"/>
+      <w:pPr>
+        <w:tabs>
+          <w:tab w:val="num" w:pos="6480"/>
+        </w:tabs>
+        <w:ind w:left="6480" w:hanging="360"/>
+      </w:pPr>
+      <w:rPr>
+        <w:rFonts w:ascii="Wingdings" w:hAnsi="Wingdings" w:hint="default"/>
+        <w:sz w:val="20"/>
+      </w:rPr>
+    </w:lvl>
+  </w:abstractNum>
+  <w:abstractNum w:abstractNumId="8" w15:restartNumberingAfterBreak="0">
     <w:nsid w:val="7EB41A9B"/>
     <w:multiLevelType w:val="hybridMultilevel"/>
     <w:tmpl w:val="45C28244"/>
@@ -1002,6 +1349,118 @@
       </w:rPr>
     </w:lvl>
     <w:lvl w:ilvl="1" w:tplc="08090003" w:tentative="1">
+      <w:start w:val="1"/>
+      <w:numFmt w:val="bullet"/>
+      <w:lvlText w:val="o"/>
+      <w:lvlJc w:val="left"/>
+      <w:pPr>
+        <w:ind w:left="1800" w:hanging="360"/>
+      </w:pPr>
+      <w:rPr>
+        <w:rFonts w:ascii="Courier New" w:hAnsi="Courier New" w:cs="Courier New" w:hint="default"/>
+      </w:rPr>
+    </w:lvl>
+    <w:lvl w:ilvl="2" w:tplc="08090005" w:tentative="1">
+      <w:start w:val="1"/>
+      <w:numFmt w:val="bullet"/>
+      <w:lvlText w:val=""/>
+      <w:lvlJc w:val="left"/>
+      <w:pPr>
+        <w:ind w:left="2520" w:hanging="360"/>
+      </w:pPr>
+      <w:rPr>
+        <w:rFonts w:ascii="Wingdings" w:hAnsi="Wingdings" w:hint="default"/>
+      </w:rPr>
+    </w:lvl>
+    <w:lvl w:ilvl="3" w:tplc="08090001" w:tentative="1">
+      <w:start w:val="1"/>
+      <w:numFmt w:val="bullet"/>
+      <w:lvlText w:val=""/>
+      <w:lvlJc w:val="left"/>
+      <w:pPr>
+        <w:ind w:left="3240" w:hanging="360"/>
+      </w:pPr>
+      <w:rPr>
+        <w:rFonts w:ascii="Symbol" w:hAnsi="Symbol" w:hint="default"/>
+      </w:rPr>
+    </w:lvl>
+    <w:lvl w:ilvl="4" w:tplc="08090003" w:tentative="1">
+      <w:start w:val="1"/>
+      <w:numFmt w:val="bullet"/>
+      <w:lvlText w:val="o"/>
+      <w:lvlJc w:val="left"/>
+      <w:pPr>
+        <w:ind w:left="3960" w:hanging="360"/>
+      </w:pPr>
+      <w:rPr>
+        <w:rFonts w:ascii="Courier New" w:hAnsi="Courier New" w:cs="Courier New" w:hint="default"/>
+      </w:rPr>
+    </w:lvl>
+    <w:lvl w:ilvl="5" w:tplc="08090005" w:tentative="1">
+      <w:start w:val="1"/>
+      <w:numFmt w:val="bullet"/>
+      <w:lvlText w:val=""/>
+      <w:lvlJc w:val="left"/>
+      <w:pPr>
+        <w:ind w:left="4680" w:hanging="360"/>
+      </w:pPr>
+      <w:rPr>
+        <w:rFonts w:ascii="Wingdings" w:hAnsi="Wingdings" w:hint="default"/>
+      </w:rPr>
+    </w:lvl>
+    <w:lvl w:ilvl="6" w:tplc="08090001" w:tentative="1">
+      <w:start w:val="1"/>
+      <w:numFmt w:val="bullet"/>
+      <w:lvlText w:val=""/>
+      <w:lvlJc w:val="left"/>
+      <w:pPr>
+        <w:ind w:left="5400" w:hanging="360"/>
+      </w:pPr>
+      <w:rPr>
+        <w:rFonts w:ascii="Symbol" w:hAnsi="Symbol" w:hint="default"/>
+      </w:rPr>
+    </w:lvl>
+    <w:lvl w:ilvl="7" w:tplc="08090003" w:tentative="1">
+      <w:start w:val="1"/>
+      <w:numFmt w:val="bullet"/>
+      <w:lvlText w:val="o"/>
+      <w:lvlJc w:val="left"/>
+      <w:pPr>
+        <w:ind w:left="6120" w:hanging="360"/>
+      </w:pPr>
+      <w:rPr>
+        <w:rFonts w:ascii="Courier New" w:hAnsi="Courier New" w:cs="Courier New" w:hint="default"/>
+      </w:rPr>
+    </w:lvl>
+    <w:lvl w:ilvl="8" w:tplc="08090005" w:tentative="1">
+      <w:start w:val="1"/>
+      <w:numFmt w:val="bullet"/>
+      <w:lvlText w:val=""/>
+      <w:lvlJc w:val="left"/>
+      <w:pPr>
+        <w:ind w:left="6840" w:hanging="360"/>
+      </w:pPr>
+      <w:rPr>
+        <w:rFonts w:ascii="Wingdings" w:hAnsi="Wingdings" w:hint="default"/>
+      </w:rPr>
+    </w:lvl>
+  </w:abstractNum>
+  <w:abstractNum w:abstractNumId="9" w15:restartNumberingAfterBreak="0">
+    <w:nsid w:val="7F983277"/>
+    <w:multiLevelType w:val="hybridMultilevel"/>
+    <w:tmpl w:val="A70C0B78"/>
+    <w:lvl w:ilvl="0" w:tplc="7C7AC5A4">
+      <w:numFmt w:val="bullet"/>
+      <w:lvlText w:val="-"/>
+      <w:lvlJc w:val="left"/>
+      <w:pPr>
+        <w:ind w:left="1080" w:hanging="360"/>
+      </w:pPr>
+      <w:rPr>
+        <w:rFonts w:ascii="Calibri" w:eastAsiaTheme="minorHAnsi" w:hAnsi="Calibri" w:cs="Calibri" w:hint="default"/>
+      </w:rPr>
+    </w:lvl>
+    <w:lvl w:ilvl="1" w:tplc="08090003">
       <w:start w:val="1"/>
       <w:numFmt w:val="bullet"/>
       <w:lvlText w:val="o"/>
@@ -1114,13 +1573,19 @@
     <w:abstractNumId w:val="6"/>
   </w:num>
   <w:num w:numId="6">
-    <w:abstractNumId w:val="7"/>
+    <w:abstractNumId w:val="8"/>
   </w:num>
   <w:num w:numId="7">
     <w:abstractNumId w:val="4"/>
   </w:num>
   <w:num w:numId="8">
     <w:abstractNumId w:val="5"/>
+  </w:num>
+  <w:num w:numId="9">
+    <w:abstractNumId w:val="9"/>
+  </w:num>
+  <w:num w:numId="10">
+    <w:abstractNumId w:val="7"/>
   </w:num>
 </w:numbering>
 </file>
@@ -1248,6 +1713,7 @@
     <w:lsdException w:name="HTML Sample" w:semiHidden="1" w:unhideWhenUsed="1"/>
     <w:lsdException w:name="HTML Typewriter" w:semiHidden="1" w:unhideWhenUsed="1"/>
     <w:lsdException w:name="HTML Variable" w:semiHidden="1" w:unhideWhenUsed="1"/>
+    <w:lsdException w:name="Normal Table" w:semiHidden="1" w:unhideWhenUsed="1"/>
     <w:lsdException w:name="annotation subject" w:semiHidden="1" w:unhideWhenUsed="1"/>
     <w:lsdException w:name="No List" w:semiHidden="1" w:unhideWhenUsed="1"/>
     <w:lsdException w:name="Outline List 1" w:semiHidden="1" w:unhideWhenUsed="1"/>
@@ -1291,8 +1757,10 @@
     <w:lsdException w:name="Table Elegant" w:semiHidden="1" w:unhideWhenUsed="1"/>
     <w:lsdException w:name="Table Professional" w:semiHidden="1" w:unhideWhenUsed="1"/>
     <w:lsdException w:name="Table Subtle 1" w:semiHidden="1" w:unhideWhenUsed="1"/>
+    <w:lsdException w:name="Table Subtle 2" w:semiHidden="1" w:unhideWhenUsed="1"/>
     <w:lsdException w:name="Table Web 1" w:semiHidden="1" w:unhideWhenUsed="1"/>
     <w:lsdException w:name="Table Web 2" w:semiHidden="1" w:unhideWhenUsed="1"/>
+    <w:lsdException w:name="Table Web 3" w:semiHidden="1" w:unhideWhenUsed="1"/>
     <w:lsdException w:name="Balloon Text" w:semiHidden="1" w:unhideWhenUsed="1"/>
     <w:lsdException w:name="Table Grid" w:uiPriority="39"/>
     <w:lsdException w:name="Table Theme" w:semiHidden="1" w:unhideWhenUsed="1"/>
@@ -1562,6 +2030,31 @@
       <w:contextualSpacing/>
     </w:pPr>
   </w:style>
+  <w:style w:type="paragraph" w:customStyle="1" w:styleId="task-list-item">
+    <w:name w:val="task-list-item"/>
+    <w:basedOn w:val="Normal"/>
+    <w:rsid w:val="00FD55DE"/>
+    <w:pPr>
+      <w:spacing w:before="100" w:beforeAutospacing="1" w:after="100" w:afterAutospacing="1" w:line="240" w:lineRule="auto"/>
+    </w:pPr>
+    <w:rPr>
+      <w:rFonts w:ascii="Times New Roman" w:eastAsia="Times New Roman" w:hAnsi="Times New Roman" w:cs="Times New Roman"/>
+      <w:sz w:val="24"/>
+      <w:szCs w:val="24"/>
+      <w:lang w:val="en-GB" w:eastAsia="en-GB"/>
+    </w:rPr>
+  </w:style>
+  <w:style w:type="character" w:styleId="Strong">
+    <w:name w:val="Strong"/>
+    <w:basedOn w:val="DefaultParagraphFont"/>
+    <w:uiPriority w:val="22"/>
+    <w:qFormat/>
+    <w:rsid w:val="00FD55DE"/>
+    <w:rPr>
+      <w:b/>
+      <w:bCs/>
+    </w:rPr>
+  </w:style>
 </w:styles>
 </file>
 

</xml_diff>